<commit_message>
first report edition completeed
</commit_message>
<xml_diff>
--- a/0memo.docx
+++ b/0memo.docx
@@ -9,7 +9,7 @@
         <w:keepLines/>
         <w:outlineLvl w:val="0"/>
         <w:rPr>
-          <w:rFonts w:ascii="Calibri" w:eastAsia="ＭＳ Ｐゴシック" w:hAnsi="Calibri" w:cs="Times New Roman"/>
+          <w:rFonts w:ascii="Calibri" w:eastAsia="MS PGothic" w:hAnsi="Calibri" w:cs="Times New Roman"/>
           <w:b/>
           <w:bCs/>
           <w:color w:val="8F0000"/>
@@ -20,7 +20,7 @@
       </w:pPr>
       <w:r>
         <w:rPr>
-          <w:rFonts w:ascii="Calibri" w:eastAsia="ＭＳ Ｐゴシック" w:hAnsi="Calibri" w:cs="Times New Roman"/>
+          <w:rFonts w:ascii="Calibri" w:eastAsia="MS PGothic" w:hAnsi="Calibri" w:cs="Times New Roman"/>
           <w:b/>
           <w:bCs/>
           <w:noProof/>
@@ -163,8 +163,6 @@
                                   <w:szCs w:val="40"/>
                                 </w:rPr>
                               </w:pPr>
-                              <w:proofErr w:type="spellStart"/>
-                              <w:proofErr w:type="gramStart"/>
                               <w:r>
                                 <w:rPr>
                                   <w:rFonts w:asciiTheme="majorHAnsi" w:eastAsiaTheme="majorEastAsia" w:hAnsiTheme="majorHAnsi" w:cs="Arial"/>
@@ -175,8 +173,6 @@
                                 </w:rPr>
                                 <w:t>vb</w:t>
                               </w:r>
-                              <w:proofErr w:type="spellEnd"/>
-                              <w:proofErr w:type="gramEnd"/>
                             </w:p>
                           </w:txbxContent>
                         </wps:txbx>
@@ -291,7 +287,7 @@
       <w:pPr>
         <w:spacing w:line="480" w:lineRule="auto"/>
         <w:rPr>
-          <w:rFonts w:eastAsia="ＭＳ Ｐゴシック" w:cs="Times New Roman"/>
+          <w:rFonts w:eastAsia="MS PGothic" w:cs="Times New Roman"/>
           <w:szCs w:val="24"/>
           <w:lang w:eastAsia="en-US"/>
         </w:rPr>
@@ -348,14 +344,7 @@
       </w:r>
       <w:r>
         <w:tab/>
-      </w:r>
-      <w:proofErr w:type="spellStart"/>
-      <w:r>
-        <w:t>Sze</w:t>
-      </w:r>
-      <w:proofErr w:type="spellEnd"/>
-      <w:r>
-        <w:t xml:space="preserve"> Yan Li</w:t>
+        <w:t>Sze Yan Li</w:t>
       </w:r>
       <w:r>
         <w:t xml:space="preserve">, </w:t>
@@ -800,7 +789,19 @@
         <w:rPr>
           <w:rFonts w:cs="Times New Roman"/>
         </w:rPr>
-        <w:t xml:space="preserve">enu items were chosen based on survey results, while the findings from the secondary research served to support those decisions.  </w:t>
+        <w:t xml:space="preserve">enu items were chosen based on survey results, while the findings from the </w:t>
+      </w:r>
+      <w:r>
+        <w:rPr>
+          <w:rFonts w:cs="Times New Roman" w:hint="eastAsia"/>
+        </w:rPr>
+        <w:t>statistical</w:t>
+      </w:r>
+      <w:r>
+        <w:rPr>
+          <w:rFonts w:cs="Times New Roman"/>
+        </w:rPr>
+        <w:t xml:space="preserve"> research served to support those decisions.  </w:t>
       </w:r>
       <w:r>
         <w:rPr>
@@ -920,8 +921,16 @@
         <w:rPr>
           <w:rFonts w:cs="Times New Roman"/>
         </w:rPr>
-        <w:t>, please look at page 12</w:t>
-      </w:r>
+        <w:t xml:space="preserve">, please look at page </w:t>
+      </w:r>
+      <w:r>
+        <w:rPr>
+          <w:rFonts w:cs="Times New Roman" w:hint="eastAsia"/>
+        </w:rPr>
+        <w:t>7</w:t>
+      </w:r>
+      <w:bookmarkStart w:id="1" w:name="_GoBack"/>
+      <w:bookmarkEnd w:id="1"/>
       <w:r>
         <w:rPr>
           <w:rFonts w:cs="Times New Roman"/>
@@ -946,15 +955,19 @@
         <w:rPr>
           <w:rFonts w:cs="Times New Roman"/>
         </w:rPr>
-        <w:t xml:space="preserve">In my report you will find a detailed analysis on the state of Oregon and </w:t>
-      </w:r>
-      <w:bookmarkStart w:id="1" w:name="_GoBack"/>
-      <w:bookmarkEnd w:id="1"/>
-      <w:r>
-        <w:rPr>
-          <w:rFonts w:cs="Times New Roman"/>
-        </w:rPr>
-        <w:t xml:space="preserve">reasons why the marketing </w:t>
+        <w:t xml:space="preserve">In </w:t>
+      </w:r>
+      <w:r>
+        <w:rPr>
+          <w:rFonts w:cs="Times New Roman" w:hint="eastAsia"/>
+        </w:rPr>
+        <w:t>this</w:t>
+      </w:r>
+      <w:r>
+        <w:rPr>
+          <w:rFonts w:cs="Times New Roman"/>
+        </w:rPr>
+        <w:t xml:space="preserve"> report you will find a detailed analysis on the state of Oregon and reasons why the marketing </w:t>
       </w:r>
       <w:r>
         <w:rPr>
@@ -1020,19 +1033,25 @@
         <w:rPr>
           <w:rFonts w:cs="Times New Roman"/>
         </w:rPr>
-        <w:t xml:space="preserve">would </w:t>
-      </w:r>
-      <w:r>
-        <w:rPr>
-          <w:rFonts w:cs="Times New Roman"/>
-        </w:rPr>
         <w:t xml:space="preserve">best </w:t>
       </w:r>
       <w:r>
         <w:rPr>
           <w:rFonts w:cs="Times New Roman"/>
         </w:rPr>
-        <w:t xml:space="preserve">cater to </w:t>
+        <w:t>cater</w:t>
+      </w:r>
+      <w:r>
+        <w:rPr>
+          <w:rFonts w:cs="Times New Roman" w:hint="eastAsia"/>
+        </w:rPr>
+        <w:t>s</w:t>
+      </w:r>
+      <w:r>
+        <w:rPr>
+          <w:rFonts w:cs="Times New Roman"/>
+        </w:rPr>
+        <w:t xml:space="preserve"> to </w:t>
       </w:r>
       <w:r>
         <w:rPr>
@@ -1064,7 +1083,19 @@
         <w:rPr>
           <w:rFonts w:cs="Times New Roman"/>
         </w:rPr>
-        <w:t>Thank you for giving me the opportunity to work on this assignment.  It has been a great learning experience.  If you have any questions about the report, please give me a call at (503) 515-1713 or email me at szeyanli@live.com</w:t>
+        <w:t xml:space="preserve">Thank you for giving me the opportunity to work on this assignment.  It has been a great learning experience.  If you have any questions about the </w:t>
+      </w:r>
+      <w:r>
+        <w:rPr>
+          <w:rFonts w:cs="Times New Roman" w:hint="eastAsia"/>
+        </w:rPr>
+        <w:t>findings</w:t>
+      </w:r>
+      <w:r>
+        <w:rPr>
+          <w:rFonts w:cs="Times New Roman"/>
+        </w:rPr>
+        <w:t>, please give me a call at (503) 515-1713 or email me at szeyanli@live.com</w:t>
       </w:r>
       <w:r>
         <w:rPr>

</xml_diff>

<commit_message>
presentation and a bit of editing
</commit_message>
<xml_diff>
--- a/0memo.docx
+++ b/0memo.docx
@@ -2,6 +2,7 @@
 <file path=word/document.xml><?xml version="1.0" encoding="utf-8"?>
 <w:document xmlns:wpc="http://schemas.microsoft.com/office/word/2010/wordprocessingCanvas" xmlns:mc="http://schemas.openxmlformats.org/markup-compatibility/2006" xmlns:o="urn:schemas-microsoft-com:office:office" xmlns:r="http://schemas.openxmlformats.org/officeDocument/2006/relationships" xmlns:m="http://schemas.openxmlformats.org/officeDocument/2006/math" xmlns:v="urn:schemas-microsoft-com:vml" xmlns:wp14="http://schemas.microsoft.com/office/word/2010/wordprocessingDrawing" xmlns:wp="http://schemas.openxmlformats.org/drawingml/2006/wordprocessingDrawing" xmlns:w10="urn:schemas-microsoft-com:office:word" xmlns:w="http://schemas.openxmlformats.org/wordprocessingml/2006/main" xmlns:w14="http://schemas.microsoft.com/office/word/2010/wordml" xmlns:wpg="http://schemas.microsoft.com/office/word/2010/wordprocessingGroup" xmlns:wpi="http://schemas.microsoft.com/office/word/2010/wordprocessingInk" xmlns:wne="http://schemas.microsoft.com/office/word/2006/wordml" xmlns:wps="http://schemas.microsoft.com/office/word/2010/wordprocessingShape" mc:Ignorable="w14 wp14">
   <w:body>
+    <w:bookmarkStart w:id="0" w:name="_Toc372340249"/>
     <w:p>
       <w:pPr>
         <w:keepNext/>
@@ -17,7 +18,6 @@
           <w:lang w:eastAsia="en-US"/>
         </w:rPr>
       </w:pPr>
-      <w:bookmarkStart w:id="0" w:name="_Toc372340249"/>
       <w:r>
         <w:rPr>
           <w:rFonts w:ascii="Calibri" w:eastAsia="ＭＳ Ｐゴシック" w:hAnsi="Calibri" w:cs="Times New Roman"/>
@@ -163,6 +163,8 @@
                                   <w:szCs w:val="40"/>
                                 </w:rPr>
                               </w:pPr>
+                              <w:proofErr w:type="spellStart"/>
+                              <w:proofErr w:type="gramStart"/>
                               <w:r>
                                 <w:rPr>
                                   <w:rFonts w:asciiTheme="majorHAnsi" w:eastAsiaTheme="majorEastAsia" w:hAnsiTheme="majorHAnsi" w:cs="Arial"/>
@@ -173,6 +175,8 @@
                                 </w:rPr>
                                 <w:t>vb</w:t>
                               </w:r>
+                              <w:proofErr w:type="spellEnd"/>
+                              <w:proofErr w:type="gramEnd"/>
                             </w:p>
                           </w:txbxContent>
                         </wps:txbx>
@@ -340,7 +344,14 @@
       </w:r>
       <w:r>
         <w:tab/>
-        <w:t>Sze Yan Li</w:t>
+      </w:r>
+      <w:proofErr w:type="spellStart"/>
+      <w:r>
+        <w:t>Sze</w:t>
+      </w:r>
+      <w:proofErr w:type="spellEnd"/>
+      <w:r>
+        <w:t xml:space="preserve"> Yan Li</w:t>
       </w:r>
       <w:r>
         <w:t xml:space="preserve">, </w:t>
@@ -439,7 +450,7 @@
         <w:rPr>
           <w:rFonts w:cs="Times New Roman"/>
         </w:rPr>
-        <w:t>studying</w:t>
+        <w:t>an analysis on</w:t>
       </w:r>
       <w:r>
         <w:rPr>
@@ -457,7 +468,19 @@
         <w:rPr>
           <w:rFonts w:cs="Times New Roman"/>
         </w:rPr>
-        <w:t xml:space="preserve">I found Japan’s </w:t>
+        <w:t xml:space="preserve">I found </w:t>
+      </w:r>
+      <w:r>
+        <w:rPr>
+          <w:rFonts w:cs="Times New Roman"/>
+        </w:rPr>
+        <w:t xml:space="preserve">McDonald’s </w:t>
+      </w:r>
+      <w:r>
+        <w:rPr>
+          <w:rFonts w:cs="Times New Roman"/>
+        </w:rPr>
+        <w:t xml:space="preserve">Japan’s </w:t>
       </w:r>
       <w:r>
         <w:rPr>
@@ -481,7 +504,25 @@
         <w:rPr>
           <w:rFonts w:cs="Times New Roman"/>
         </w:rPr>
-        <w:t>, Mexico’</w:t>
+        <w:t xml:space="preserve">, </w:t>
+      </w:r>
+      <w:r>
+        <w:rPr>
+          <w:rFonts w:cs="Times New Roman"/>
+        </w:rPr>
+        <w:t>McDonald’s</w:t>
+      </w:r>
+      <w:r>
+        <w:rPr>
+          <w:rFonts w:cs="Times New Roman"/>
+        </w:rPr>
+        <w:t xml:space="preserve"> </w:t>
+      </w:r>
+      <w:r>
+        <w:rPr>
+          <w:rFonts w:cs="Times New Roman"/>
+        </w:rPr>
+        <w:t>Mexico’</w:t>
       </w:r>
       <w:r>
         <w:rPr>
@@ -505,7 +546,31 @@
         <w:rPr>
           <w:rFonts w:cs="Times New Roman"/>
         </w:rPr>
-        <w:t>Italy’s Spinach and Parmesan Cheese Nuggets</w:t>
+        <w:t>McDonald’s</w:t>
+      </w:r>
+      <w:r>
+        <w:rPr>
+          <w:rFonts w:cs="Times New Roman"/>
+        </w:rPr>
+        <w:t xml:space="preserve"> </w:t>
+      </w:r>
+      <w:r>
+        <w:rPr>
+          <w:rFonts w:cs="Times New Roman"/>
+        </w:rPr>
+        <w:t xml:space="preserve">Italy’s Spinach </w:t>
+      </w:r>
+      <w:r>
+        <w:rPr>
+          <w:rFonts w:cs="Times New Roman"/>
+        </w:rPr>
+        <w:t>&amp;</w:t>
+      </w:r>
+      <w:r>
+        <w:rPr>
+          <w:rFonts w:cs="Times New Roman"/>
+        </w:rPr>
+        <w:t xml:space="preserve"> Parmesan Cheese Nuggets</w:t>
       </w:r>
       <w:r>
         <w:rPr>
@@ -529,7 +594,7 @@
         <w:rPr>
           <w:rFonts w:cs="Times New Roman"/>
         </w:rPr>
-        <w:t>choices</w:t>
+        <w:t>menu items</w:t>
       </w:r>
       <w:r>
         <w:rPr>
@@ -555,25 +620,37 @@
         <w:rPr>
           <w:rFonts w:cs="Times New Roman"/>
         </w:rPr>
-        <w:t>The search</w:t>
-      </w:r>
-      <w:r>
-        <w:rPr>
-          <w:rFonts w:cs="Times New Roman"/>
-        </w:rPr>
-        <w:t xml:space="preserve"> for suitable menu choices</w:t>
-      </w:r>
-      <w:r>
-        <w:rPr>
-          <w:rFonts w:cs="Times New Roman"/>
-        </w:rPr>
-        <w:t xml:space="preserve"> first began with a </w:t>
-      </w:r>
-      <w:r>
-        <w:rPr>
-          <w:rFonts w:cs="Times New Roman"/>
-        </w:rPr>
-        <w:t xml:space="preserve">review of recent </w:t>
+        <w:t>To</w:t>
+      </w:r>
+      <w:r>
+        <w:rPr>
+          <w:rFonts w:cs="Times New Roman"/>
+        </w:rPr>
+        <w:t xml:space="preserve"> find the three men</w:t>
+      </w:r>
+      <w:r>
+        <w:rPr>
+          <w:rFonts w:cs="Times New Roman"/>
+        </w:rPr>
+        <w:t>u items that should be featured</w:t>
+      </w:r>
+      <w:r>
+        <w:rPr>
+          <w:rFonts w:cs="Times New Roman"/>
+        </w:rPr>
+        <w:t xml:space="preserve">, </w:t>
+      </w:r>
+      <w:r>
+        <w:rPr>
+          <w:rFonts w:cs="Times New Roman"/>
+        </w:rPr>
+        <w:t xml:space="preserve">my team first reviewed </w:t>
+      </w:r>
+      <w:r>
+        <w:rPr>
+          <w:rFonts w:cs="Times New Roman"/>
+        </w:rPr>
+        <w:t xml:space="preserve">recent </w:t>
       </w:r>
       <w:r>
         <w:rPr>
@@ -591,13 +668,7 @@
         <w:rPr>
           <w:rFonts w:cs="Times New Roman"/>
         </w:rPr>
-        <w:t xml:space="preserve">The next phase </w:t>
-      </w:r>
-      <w:r>
-        <w:rPr>
-          <w:rFonts w:cs="Times New Roman"/>
-        </w:rPr>
-        <w:t>involved</w:t>
+        <w:t>Then, we</w:t>
       </w:r>
       <w:r>
         <w:rPr>
@@ -609,7 +680,13 @@
         <w:rPr>
           <w:rFonts w:cs="Times New Roman"/>
         </w:rPr>
-        <w:t>distributing a</w:t>
+        <w:t>distributed</w:t>
+      </w:r>
+      <w:r>
+        <w:rPr>
+          <w:rFonts w:cs="Times New Roman"/>
+        </w:rPr>
+        <w:t xml:space="preserve"> a</w:t>
       </w:r>
       <w:r>
         <w:rPr>
@@ -675,7 +752,19 @@
         <w:rPr>
           <w:rFonts w:cs="Times New Roman"/>
         </w:rPr>
-        <w:t xml:space="preserve"> eating preferences.</w:t>
+        <w:t xml:space="preserve"> eating preferences</w:t>
+      </w:r>
+      <w:r>
+        <w:rPr>
+          <w:rFonts w:cs="Times New Roman"/>
+        </w:rPr>
+        <w:t xml:space="preserve"> and opinion on McDonald’s</w:t>
+      </w:r>
+      <w:r>
+        <w:rPr>
+          <w:rFonts w:cs="Times New Roman"/>
+        </w:rPr>
+        <w:t>.</w:t>
       </w:r>
       <w:r>
         <w:rPr>
@@ -693,10 +782,92 @@
         <w:rPr>
           <w:rFonts w:cs="Times New Roman"/>
         </w:rPr>
-        <w:t>research</w:t>
-      </w:r>
-      <w:bookmarkStart w:id="1" w:name="_GoBack"/>
-      <w:bookmarkEnd w:id="1"/>
+        <w:t xml:space="preserve">health concerns such as possible allergies or matters of nutrition </w:t>
+      </w:r>
+      <w:r>
+        <w:rPr>
+          <w:rFonts w:cs="Times New Roman"/>
+        </w:rPr>
+        <w:t xml:space="preserve">were </w:t>
+      </w:r>
+      <w:r>
+        <w:rPr>
+          <w:rFonts w:cs="Times New Roman"/>
+        </w:rPr>
+        <w:t xml:space="preserve">not considered in </w:t>
+      </w:r>
+      <w:r>
+        <w:rPr>
+          <w:rFonts w:cs="Times New Roman"/>
+        </w:rPr>
+        <w:t>th</w:t>
+      </w:r>
+      <w:r>
+        <w:rPr>
+          <w:rFonts w:cs="Times New Roman"/>
+        </w:rPr>
+        <w:t>is</w:t>
+      </w:r>
+      <w:r>
+        <w:rPr>
+          <w:rFonts w:cs="Times New Roman"/>
+        </w:rPr>
+        <w:t xml:space="preserve"> study</w:t>
+      </w:r>
+      <w:r>
+        <w:rPr>
+          <w:rFonts w:cs="Times New Roman"/>
+        </w:rPr>
+        <w:t xml:space="preserve">.  </w:t>
+      </w:r>
+      <w:r>
+        <w:rPr>
+          <w:rFonts w:cs="Times New Roman"/>
+        </w:rPr>
+        <w:t>W</w:t>
+      </w:r>
+      <w:r>
+        <w:rPr>
+          <w:rFonts w:cs="Times New Roman"/>
+        </w:rPr>
+        <w:t xml:space="preserve">e felt that </w:t>
+      </w:r>
+      <w:r>
+        <w:rPr>
+          <w:rFonts w:cs="Times New Roman"/>
+        </w:rPr>
+        <w:t xml:space="preserve">customers </w:t>
+      </w:r>
+      <w:r>
+        <w:rPr>
+          <w:rFonts w:cs="Times New Roman"/>
+        </w:rPr>
+        <w:t xml:space="preserve">could address </w:t>
+      </w:r>
+      <w:r>
+        <w:rPr>
+          <w:rFonts w:cs="Times New Roman"/>
+        </w:rPr>
+        <w:t xml:space="preserve">these </w:t>
+      </w:r>
+      <w:r>
+        <w:rPr>
+          <w:rFonts w:cs="Times New Roman"/>
+        </w:rPr>
+        <w:t xml:space="preserve">concerns by viewing </w:t>
+      </w:r>
+      <w:r>
+        <w:rPr>
+          <w:rFonts w:cs="Times New Roman"/>
+        </w:rPr>
+        <w:t>the</w:t>
+      </w:r>
+      <w:r>
+        <w:rPr>
+          <w:rFonts w:cs="Times New Roman"/>
+        </w:rPr>
+        <w:t xml:space="preserve"> updated</w:t>
+      </w:r>
       <w:r>
         <w:rPr>
           <w:rFonts w:cs="Times New Roman"/>
@@ -707,19 +878,49 @@
         <w:rPr>
           <w:rFonts w:cs="Times New Roman"/>
         </w:rPr>
-        <w:t xml:space="preserve">on health concerns such as possible allergies or matters of nutrition </w:t>
-      </w:r>
-      <w:r>
-        <w:rPr>
-          <w:rFonts w:cs="Times New Roman"/>
-        </w:rPr>
-        <w:t>were not part of this study</w:t>
-      </w:r>
-      <w:r>
-        <w:rPr>
-          <w:rFonts w:cs="Times New Roman"/>
-        </w:rPr>
-        <w:t xml:space="preserve">.  </w:t>
+        <w:t xml:space="preserve">nutritional hand-outs </w:t>
+      </w:r>
+      <w:r>
+        <w:rPr>
+          <w:rFonts w:cs="Times New Roman"/>
+        </w:rPr>
+        <w:t xml:space="preserve">that </w:t>
+      </w:r>
+      <w:r>
+        <w:rPr>
+          <w:rFonts w:cs="Times New Roman"/>
+        </w:rPr>
+        <w:t>will be</w:t>
+      </w:r>
+      <w:r>
+        <w:rPr>
+          <w:rFonts w:cs="Times New Roman"/>
+        </w:rPr>
+        <w:t xml:space="preserve"> provided in all McDonald’s franchises</w:t>
+      </w:r>
+      <w:r>
+        <w:rPr>
+          <w:rFonts w:cs="Times New Roman"/>
+        </w:rPr>
+        <w:t xml:space="preserve"> o</w:t>
+      </w:r>
+      <w:r>
+        <w:rPr>
+          <w:rFonts w:cs="Times New Roman"/>
+        </w:rPr>
+        <w:t xml:space="preserve">nce the campaign </w:t>
+      </w:r>
+      <w:r>
+        <w:rPr>
+          <w:rFonts w:cs="Times New Roman"/>
+        </w:rPr>
+        <w:t>begins</w:t>
+      </w:r>
+      <w:r>
+        <w:rPr>
+          <w:rFonts w:cs="Times New Roman"/>
+        </w:rPr>
+        <w:t>.</w:t>
       </w:r>
     </w:p>
     <w:p>
@@ -757,7 +958,15 @@
         <w:rPr>
           <w:rFonts w:cs="Times New Roman"/>
         </w:rPr>
-        <w:t>, my team and I</w:t>
+        <w:t>, my team a</w:t>
+      </w:r>
+      <w:bookmarkStart w:id="1" w:name="_GoBack"/>
+      <w:bookmarkEnd w:id="1"/>
+      <w:r>
+        <w:rPr>
+          <w:rFonts w:cs="Times New Roman"/>
+        </w:rPr>
+        <w:t>nd I</w:t>
       </w:r>
       <w:r>
         <w:rPr>
@@ -868,7 +1077,16 @@
         <w:t>c</w:t>
       </w:r>
       <w:r>
-        <w:t xml:space="preserve">an easily be provided, fresh, </w:t>
+        <w:t xml:space="preserve">an be </w:t>
+      </w:r>
+      <w:r>
+        <w:t xml:space="preserve">easily and freshly </w:t>
+      </w:r>
+      <w:r>
+        <w:t>provided</w:t>
+      </w:r>
+      <w:r>
+        <w:t xml:space="preserve"> </w:t>
       </w:r>
       <w:r>
         <w:t xml:space="preserve">by Oregon’s </w:t>
@@ -978,7 +1196,13 @@
         <w:rPr>
           <w:rFonts w:cs="Times New Roman"/>
         </w:rPr>
-        <w:t xml:space="preserve"> report you will find a detailed analysis on the state of Oregon and reasons why the marketing </w:t>
+        <w:t xml:space="preserve"> report you will find an </w:t>
+      </w:r>
+      <w:r>
+        <w:rPr>
+          <w:rFonts w:cs="Times New Roman"/>
+        </w:rPr>
+        <w:t xml:space="preserve">analysis on the state of Oregon and reasons why the marketing </w:t>
       </w:r>
       <w:r>
         <w:rPr>
@@ -1008,7 +1232,43 @@
         <w:rPr>
           <w:rFonts w:cs="Times New Roman"/>
         </w:rPr>
-        <w:t xml:space="preserve">Japan’s </w:t>
+        <w:t xml:space="preserve">the </w:t>
+      </w:r>
+      <w:r>
+        <w:rPr>
+          <w:rFonts w:cs="Times New Roman"/>
+        </w:rPr>
+        <w:t xml:space="preserve">McMollettes, and </w:t>
+      </w:r>
+      <w:r>
+        <w:rPr>
+          <w:rFonts w:cs="Times New Roman"/>
+        </w:rPr>
+        <w:t xml:space="preserve">the </w:t>
+      </w:r>
+      <w:r>
+        <w:rPr>
+          <w:rFonts w:cs="Times New Roman"/>
+        </w:rPr>
+        <w:t xml:space="preserve">Spinach </w:t>
+      </w:r>
+      <w:r>
+        <w:rPr>
+          <w:rFonts w:cs="Times New Roman"/>
+        </w:rPr>
+        <w:t>&amp;</w:t>
+      </w:r>
+      <w:r>
+        <w:rPr>
+          <w:rFonts w:cs="Times New Roman"/>
+        </w:rPr>
+        <w:t xml:space="preserve"> Parmesan Cheese Nuggets</w:t>
+      </w:r>
+      <w:r>
+        <w:rPr>
+          <w:rFonts w:cs="Times New Roman"/>
+        </w:rPr>
+        <w:t xml:space="preserve">, and the </w:t>
       </w:r>
       <w:r>
         <w:rPr>
@@ -1020,43 +1280,13 @@
         <w:rPr>
           <w:rFonts w:cs="Times New Roman"/>
         </w:rPr>
-        <w:t xml:space="preserve">, </w:t>
-      </w:r>
-      <w:r>
-        <w:rPr>
-          <w:rFonts w:cs="Times New Roman"/>
-        </w:rPr>
-        <w:t xml:space="preserve">Mexico’s McMollettes, and </w:t>
-      </w:r>
-      <w:r>
-        <w:rPr>
-          <w:rFonts w:cs="Times New Roman"/>
-        </w:rPr>
-        <w:t>Italy’s Spinach and Parmesan Cheese Nuggets</w:t>
-      </w:r>
-      <w:r>
-        <w:rPr>
-          <w:rFonts w:cs="Times New Roman"/>
-        </w:rPr>
         <w:t xml:space="preserve"> </w:t>
       </w:r>
       <w:r>
         <w:rPr>
           <w:rFonts w:cs="Times New Roman"/>
         </w:rPr>
-        <w:t xml:space="preserve">best </w:t>
-      </w:r>
-      <w:r>
-        <w:rPr>
-          <w:rFonts w:cs="Times New Roman"/>
-        </w:rPr>
-        <w:t>cater</w:t>
-      </w:r>
-      <w:r>
-        <w:rPr>
-          <w:rFonts w:cs="Times New Roman" w:hint="eastAsia"/>
-        </w:rPr>
-        <w:t>s</w:t>
+        <w:t>are menu items that best cater</w:t>
       </w:r>
       <w:r>
         <w:rPr>

</xml_diff>